<commit_message>
Enabled option switching by position, updated process book
</commit_message>
<xml_diff>
--- a/ProcessBook.docx
+++ b/ProcessBook.docx
@@ -1,6 +1,6 @@
 
 <file path=word/document.xml><?xml version="1.0" encoding="utf-8"?>
-<w:document xmlns:wpc="http://schemas.microsoft.com/office/word/2010/wordprocessingCanvas" xmlns:cx="http://schemas.microsoft.com/office/drawing/2014/chartex" xmlns:cx1="http://schemas.microsoft.com/office/drawing/2015/9/8/chartex" xmlns:cx2="http://schemas.microsoft.com/office/drawing/2015/10/21/chartex" xmlns:cx3="http://schemas.microsoft.com/office/drawing/2016/5/9/chartex" xmlns:cx4="http://schemas.microsoft.com/office/drawing/2016/5/10/chartex" xmlns:cx5="http://schemas.microsoft.com/office/drawing/2016/5/11/chartex" xmlns:cx6="http://schemas.microsoft.com/office/drawing/2016/5/12/chartex" xmlns:cx7="http://schemas.microsoft.com/office/drawing/2016/5/13/chartex" xmlns:cx8="http://schemas.microsoft.com/office/drawing/2016/5/14/chartex" xmlns:mc="http://schemas.openxmlformats.org/markup-compatibility/2006" xmlns:aink="http://schemas.microsoft.com/office/drawing/2016/ink" xmlns:am3d="http://schemas.microsoft.com/office/drawing/2017/model3d" xmlns:o="urn:schemas-microsoft-com:office:office" xmlns:r="http://schemas.openxmlformats.org/officeDocument/2006/relationships" xmlns:m="http://schemas.openxmlformats.org/officeDocument/2006/math" xmlns:v="urn:schemas-microsoft-com:vml" xmlns:wp14="http://schemas.microsoft.com/office/word/2010/wordprocessingDrawing" xmlns:wp="http://schemas.openxmlformats.org/drawingml/2006/wordprocessingDrawing" xmlns:w10="urn:schemas-microsoft-com:office:word" xmlns:w="http://schemas.openxmlformats.org/wordprocessingml/2006/main" xmlns:w14="http://schemas.microsoft.com/office/word/2010/wordml" xmlns:w15="http://schemas.microsoft.com/office/word/2012/wordml" xmlns:w16cid="http://schemas.microsoft.com/office/word/2016/wordml/cid" xmlns:w16se="http://schemas.microsoft.com/office/word/2015/wordml/symex" xmlns:wpg="http://schemas.microsoft.com/office/word/2010/wordprocessingGroup" xmlns:wpi="http://schemas.microsoft.com/office/word/2010/wordprocessingInk" xmlns:wne="http://schemas.microsoft.com/office/word/2006/wordml" xmlns:wps="http://schemas.microsoft.com/office/word/2010/wordprocessingShape" mc:Ignorable="w14 w15 w16se w16cid wp14">
+<w:document xmlns:wpc="http://schemas.microsoft.com/office/word/2010/wordprocessingCanvas" xmlns:mc="http://schemas.openxmlformats.org/markup-compatibility/2006" xmlns:o="urn:schemas-microsoft-com:office:office" xmlns:r="http://schemas.openxmlformats.org/officeDocument/2006/relationships" xmlns:m="http://schemas.openxmlformats.org/officeDocument/2006/math" xmlns:v="urn:schemas-microsoft-com:vml" xmlns:wp14="http://schemas.microsoft.com/office/word/2010/wordprocessingDrawing" xmlns:wp="http://schemas.openxmlformats.org/drawingml/2006/wordprocessingDrawing" xmlns:w10="urn:schemas-microsoft-com:office:word" xmlns:w="http://schemas.openxmlformats.org/wordprocessingml/2006/main" xmlns:w14="http://schemas.microsoft.com/office/word/2010/wordml" xmlns:w15="http://schemas.microsoft.com/office/word/2012/wordml" xmlns:wpg="http://schemas.microsoft.com/office/word/2010/wordprocessingGroup" xmlns:wpi="http://schemas.microsoft.com/office/word/2010/wordprocessingInk" xmlns:wne="http://schemas.microsoft.com/office/word/2006/wordml" xmlns:wps="http://schemas.microsoft.com/office/word/2010/wordprocessingShape" mc:Ignorable="w14 w15 wp14">
   <w:body>
     <w:p>
       <w:pPr>
@@ -145,6 +145,8 @@
         </w:rPr>
         <w:t> Source, scraping method, cleanup, etc.</w:t>
       </w:r>
+      <w:bookmarkStart w:id="0" w:name="_GoBack"/>
+      <w:bookmarkEnd w:id="0"/>
     </w:p>
     <w:p>
       <w:pPr>
@@ -268,8 +270,28 @@
         </w:rPr>
         <w:t> What were the different visualizations you considered? Justify the design decisions you made using the perceptual and design principles you learned in the course. Did you deviate from your proposal?</w:t>
       </w:r>
-      <w:bookmarkStart w:id="0" w:name="_GoBack"/>
-      <w:bookmarkEnd w:id="0"/>
+    </w:p>
+    <w:p>
+      <w:pPr>
+        <w:numPr>
+          <w:ilvl w:val="1"/>
+          <w:numId w:val="1"/>
+        </w:numPr>
+        <w:shd w:val="clear" w:color="auto" w:fill="FDFDFD"/>
+        <w:spacing w:before="100" w:beforeAutospacing="1" w:after="100" w:afterAutospacing="1"/>
+        <w:rPr>
+          <w:rFonts w:ascii="Times New Roman" w:eastAsia="Times New Roman" w:hAnsi="Times New Roman" w:cs="Times New Roman"/>
+          <w:color w:val="111111"/>
+        </w:rPr>
+      </w:pPr>
+      <w:r>
+        <w:rPr>
+          <w:rFonts w:ascii="Times New Roman" w:eastAsia="Times New Roman" w:hAnsi="Times New Roman" w:cs="Times New Roman"/>
+          <w:bCs/>
+          <w:color w:val="111111"/>
+        </w:rPr>
+        <w:t>When we were looking at how to transition data when we were changing positions, at first, the interaction had all old points rising toward the top left point while fading out, whereas the new points were falling from the top left point while fading in. After discussion, we decided that it would be a less confusing transition to just have old points fade out and new points fade in.</w:t>
+      </w:r>
     </w:p>
     <w:p>
       <w:pPr>
@@ -320,7 +342,7 @@
 </file>
 
 <file path=word/numbering.xml><?xml version="1.0" encoding="utf-8"?>
-<w:numbering xmlns:wpc="http://schemas.microsoft.com/office/word/2010/wordprocessingCanvas" xmlns:cx="http://schemas.microsoft.com/office/drawing/2014/chartex" xmlns:cx1="http://schemas.microsoft.com/office/drawing/2015/9/8/chartex" xmlns:cx2="http://schemas.microsoft.com/office/drawing/2015/10/21/chartex" xmlns:cx3="http://schemas.microsoft.com/office/drawing/2016/5/9/chartex" xmlns:cx4="http://schemas.microsoft.com/office/drawing/2016/5/10/chartex" xmlns:cx5="http://schemas.microsoft.com/office/drawing/2016/5/11/chartex" xmlns:cx6="http://schemas.microsoft.com/office/drawing/2016/5/12/chartex" xmlns:cx7="http://schemas.microsoft.com/office/drawing/2016/5/13/chartex" xmlns:cx8="http://schemas.microsoft.com/office/drawing/2016/5/14/chartex" xmlns:mc="http://schemas.openxmlformats.org/markup-compatibility/2006" xmlns:aink="http://schemas.microsoft.com/office/drawing/2016/ink" xmlns:am3d="http://schemas.microsoft.com/office/drawing/2017/model3d" xmlns:o="urn:schemas-microsoft-com:office:office" xmlns:r="http://schemas.openxmlformats.org/officeDocument/2006/relationships" xmlns:m="http://schemas.openxmlformats.org/officeDocument/2006/math" xmlns:v="urn:schemas-microsoft-com:vml" xmlns:wp14="http://schemas.microsoft.com/office/word/2010/wordprocessingDrawing" xmlns:wp="http://schemas.openxmlformats.org/drawingml/2006/wordprocessingDrawing" xmlns:w10="urn:schemas-microsoft-com:office:word" xmlns:w="http://schemas.openxmlformats.org/wordprocessingml/2006/main" xmlns:w14="http://schemas.microsoft.com/office/word/2010/wordml" xmlns:w15="http://schemas.microsoft.com/office/word/2012/wordml" xmlns:w16cid="http://schemas.microsoft.com/office/word/2016/wordml/cid" xmlns:w16se="http://schemas.microsoft.com/office/word/2015/wordml/symex" xmlns:wpg="http://schemas.microsoft.com/office/word/2010/wordprocessingGroup" xmlns:wpi="http://schemas.microsoft.com/office/word/2010/wordprocessingInk" xmlns:wne="http://schemas.microsoft.com/office/word/2006/wordml" xmlns:wps="http://schemas.microsoft.com/office/word/2010/wordprocessingShape" mc:Ignorable="w14 w15 w16se w16cid wp14">
+<w:numbering xmlns:wpc="http://schemas.microsoft.com/office/word/2010/wordprocessingCanvas" xmlns:mc="http://schemas.openxmlformats.org/markup-compatibility/2006" xmlns:o="urn:schemas-microsoft-com:office:office" xmlns:r="http://schemas.openxmlformats.org/officeDocument/2006/relationships" xmlns:m="http://schemas.openxmlformats.org/officeDocument/2006/math" xmlns:v="urn:schemas-microsoft-com:vml" xmlns:wp14="http://schemas.microsoft.com/office/word/2010/wordprocessingDrawing" xmlns:wp="http://schemas.openxmlformats.org/drawingml/2006/wordprocessingDrawing" xmlns:w10="urn:schemas-microsoft-com:office:word" xmlns:w="http://schemas.openxmlformats.org/wordprocessingml/2006/main" xmlns:w14="http://schemas.microsoft.com/office/word/2010/wordml" xmlns:w15="http://schemas.microsoft.com/office/word/2012/wordml" xmlns:wpg="http://schemas.microsoft.com/office/word/2010/wordprocessingGroup" xmlns:wpi="http://schemas.microsoft.com/office/word/2010/wordprocessingInk" xmlns:wne="http://schemas.microsoft.com/office/word/2006/wordml" xmlns:wps="http://schemas.microsoft.com/office/word/2010/wordprocessingShape" mc:Ignorable="w14 w15 wp14">
   <w:abstractNum w:abstractNumId="0" w15:restartNumberingAfterBreak="0">
     <w:nsid w:val="56B1152E"/>
     <w:multiLevelType w:val="multilevel"/>
@@ -629,7 +651,7 @@
 </file>
 
 <file path=word/styles.xml><?xml version="1.0" encoding="utf-8"?>
-<w:styles xmlns:mc="http://schemas.openxmlformats.org/markup-compatibility/2006" xmlns:r="http://schemas.openxmlformats.org/officeDocument/2006/relationships" xmlns:w="http://schemas.openxmlformats.org/wordprocessingml/2006/main" xmlns:w14="http://schemas.microsoft.com/office/word/2010/wordml" xmlns:w15="http://schemas.microsoft.com/office/word/2012/wordml" xmlns:w16cid="http://schemas.microsoft.com/office/word/2016/wordml/cid" xmlns:w16se="http://schemas.microsoft.com/office/word/2015/wordml/symex" mc:Ignorable="w14 w15 w16se w16cid">
+<w:styles xmlns:mc="http://schemas.openxmlformats.org/markup-compatibility/2006" xmlns:r="http://schemas.openxmlformats.org/officeDocument/2006/relationships" xmlns:w="http://schemas.openxmlformats.org/wordprocessingml/2006/main" xmlns:w14="http://schemas.microsoft.com/office/word/2010/wordml" xmlns:w15="http://schemas.microsoft.com/office/word/2012/wordml" mc:Ignorable="w14 w15">
   <w:docDefaults>
     <w:rPrDefault>
       <w:rPr>
@@ -641,7 +663,7 @@
     </w:rPrDefault>
     <w:pPrDefault/>
   </w:docDefaults>
-  <w:latentStyles w:defLockedState="0" w:defUIPriority="99" w:defSemiHidden="0" w:defUnhideWhenUsed="0" w:defQFormat="0" w:count="375">
+  <w:latentStyles w:defLockedState="0" w:defUIPriority="99" w:defSemiHidden="0" w:defUnhideWhenUsed="0" w:defQFormat="0" w:count="371">
     <w:lsdException w:name="Normal" w:uiPriority="0" w:qFormat="1"/>
     <w:lsdException w:name="heading 1" w:uiPriority="9" w:qFormat="1"/>
     <w:lsdException w:name="heading 2" w:semiHidden="1" w:uiPriority="9" w:unhideWhenUsed="1" w:qFormat="1"/>
@@ -1013,10 +1035,6 @@
     <w:lsdException w:name="List Table 5 Dark Accent 6" w:uiPriority="50"/>
     <w:lsdException w:name="List Table 6 Colorful Accent 6" w:uiPriority="51"/>
     <w:lsdException w:name="List Table 7 Colorful Accent 6" w:uiPriority="52"/>
-    <w:lsdException w:name="Mention" w:semiHidden="1" w:unhideWhenUsed="1"/>
-    <w:lsdException w:name="Smart Hyperlink" w:semiHidden="1" w:unhideWhenUsed="1"/>
-    <w:lsdException w:name="Hashtag" w:semiHidden="1" w:unhideWhenUsed="1"/>
-    <w:lsdException w:name="Unresolved Mention" w:semiHidden="1" w:unhideWhenUsed="1"/>
   </w:latentStyles>
   <w:style w:type="paragraph" w:default="1" w:styleId="Normal">
     <w:name w:val="Normal"/>

</xml_diff>

<commit_message>
Fixed positioning of box for hover
</commit_message>
<xml_diff>
--- a/ProcessBook.docx
+++ b/ProcessBook.docx
@@ -1,6 +1,6 @@
 
 <file path=word/document.xml><?xml version="1.0" encoding="utf-8"?>
-<w:document xmlns:wpc="http://schemas.microsoft.com/office/word/2010/wordprocessingCanvas" xmlns:cx="http://schemas.microsoft.com/office/drawing/2014/chartex" xmlns:cx1="http://schemas.microsoft.com/office/drawing/2015/9/8/chartex" xmlns:cx2="http://schemas.microsoft.com/office/drawing/2015/10/21/chartex" xmlns:cx3="http://schemas.microsoft.com/office/drawing/2016/5/9/chartex" xmlns:cx4="http://schemas.microsoft.com/office/drawing/2016/5/10/chartex" xmlns:cx5="http://schemas.microsoft.com/office/drawing/2016/5/11/chartex" xmlns:cx6="http://schemas.microsoft.com/office/drawing/2016/5/12/chartex" xmlns:cx7="http://schemas.microsoft.com/office/drawing/2016/5/13/chartex" xmlns:cx8="http://schemas.microsoft.com/office/drawing/2016/5/14/chartex" xmlns:mc="http://schemas.openxmlformats.org/markup-compatibility/2006" xmlns:aink="http://schemas.microsoft.com/office/drawing/2016/ink" xmlns:am3d="http://schemas.microsoft.com/office/drawing/2017/model3d" xmlns:o="urn:schemas-microsoft-com:office:office" xmlns:r="http://schemas.openxmlformats.org/officeDocument/2006/relationships" xmlns:m="http://schemas.openxmlformats.org/officeDocument/2006/math" xmlns:v="urn:schemas-microsoft-com:vml" xmlns:wp14="http://schemas.microsoft.com/office/word/2010/wordprocessingDrawing" xmlns:wp="http://schemas.openxmlformats.org/drawingml/2006/wordprocessingDrawing" xmlns:w10="urn:schemas-microsoft-com:office:word" xmlns:w="http://schemas.openxmlformats.org/wordprocessingml/2006/main" xmlns:w14="http://schemas.microsoft.com/office/word/2010/wordml" xmlns:w15="http://schemas.microsoft.com/office/word/2012/wordml" xmlns:w16cid="http://schemas.microsoft.com/office/word/2016/wordml/cid" xmlns:w16se="http://schemas.microsoft.com/office/word/2015/wordml/symex" xmlns:wpg="http://schemas.microsoft.com/office/word/2010/wordprocessingGroup" xmlns:wpi="http://schemas.microsoft.com/office/word/2010/wordprocessingInk" xmlns:wne="http://schemas.microsoft.com/office/word/2006/wordml" xmlns:wps="http://schemas.microsoft.com/office/word/2010/wordprocessingShape" mc:Ignorable="w14 w15 w16se w16cid wp14">
+<w:document xmlns:wpc="http://schemas.microsoft.com/office/word/2010/wordprocessingCanvas" xmlns:mc="http://schemas.openxmlformats.org/markup-compatibility/2006" xmlns:o="urn:schemas-microsoft-com:office:office" xmlns:r="http://schemas.openxmlformats.org/officeDocument/2006/relationships" xmlns:m="http://schemas.openxmlformats.org/officeDocument/2006/math" xmlns:v="urn:schemas-microsoft-com:vml" xmlns:wp14="http://schemas.microsoft.com/office/word/2010/wordprocessingDrawing" xmlns:wp="http://schemas.openxmlformats.org/drawingml/2006/wordprocessingDrawing" xmlns:w10="urn:schemas-microsoft-com:office:word" xmlns:w="http://schemas.openxmlformats.org/wordprocessingml/2006/main" xmlns:w14="http://schemas.microsoft.com/office/word/2010/wordml" xmlns:w15="http://schemas.microsoft.com/office/word/2012/wordml" xmlns:wpg="http://schemas.microsoft.com/office/word/2010/wordprocessingGroup" xmlns:wpi="http://schemas.microsoft.com/office/word/2010/wordprocessingInk" xmlns:wne="http://schemas.microsoft.com/office/word/2006/wordml" xmlns:wps="http://schemas.microsoft.com/office/word/2010/wordprocessingShape" mc:Ignorable="w14 w15 wp14">
   <w:body>
     <w:p>
       <w:pPr>
@@ -311,6 +311,36 @@
           <w:color w:val="111111"/>
         </w:rPr>
         <w:t>We decided to use a double-headed slider for selecting by year. This tactic is useful for selecting a range of discrete entities.</w:t>
+      </w:r>
+    </w:p>
+    <w:p>
+      <w:pPr>
+        <w:numPr>
+          <w:ilvl w:val="1"/>
+          <w:numId w:val="1"/>
+        </w:numPr>
+        <w:shd w:val="clear" w:color="auto" w:fill="FDFDFD"/>
+        <w:spacing w:before="100" w:beforeAutospacing="1" w:after="100" w:afterAutospacing="1"/>
+        <w:rPr>
+          <w:rFonts w:ascii="Times New Roman" w:eastAsia="Times New Roman" w:hAnsi="Times New Roman" w:cs="Times New Roman"/>
+          <w:color w:val="111111"/>
+        </w:rPr>
+      </w:pPr>
+      <w:r>
+        <w:rPr>
+          <w:rFonts w:ascii="Times New Roman" w:eastAsia="Times New Roman" w:hAnsi="Times New Roman" w:cs="Times New Roman"/>
+          <w:bCs/>
+          <w:color w:val="111111"/>
+        </w:rPr>
+        <w:t>We chose to have a second view that would be able to be modified by brushing that would show how a performance metric relates to a different NFL team for the set of points located within the brush</w:t>
+      </w:r>
+      <w:r>
+        <w:rPr>
+          <w:rFonts w:ascii="Times New Roman" w:eastAsia="Times New Roman" w:hAnsi="Times New Roman" w:cs="Times New Roman"/>
+          <w:bCs/>
+          <w:color w:val="111111"/>
+        </w:rPr>
+        <w:t>. This is useful for providing some more context behind the data instead of just having our main view with all the different players</w:t>
       </w:r>
       <w:bookmarkStart w:id="0" w:name="_GoBack"/>
       <w:bookmarkEnd w:id="0"/>
@@ -364,7 +394,7 @@
 </file>
 
 <file path=word/numbering.xml><?xml version="1.0" encoding="utf-8"?>
-<w:numbering xmlns:wpc="http://schemas.microsoft.com/office/word/2010/wordprocessingCanvas" xmlns:cx="http://schemas.microsoft.com/office/drawing/2014/chartex" xmlns:cx1="http://schemas.microsoft.com/office/drawing/2015/9/8/chartex" xmlns:cx2="http://schemas.microsoft.com/office/drawing/2015/10/21/chartex" xmlns:cx3="http://schemas.microsoft.com/office/drawing/2016/5/9/chartex" xmlns:cx4="http://schemas.microsoft.com/office/drawing/2016/5/10/chartex" xmlns:cx5="http://schemas.microsoft.com/office/drawing/2016/5/11/chartex" xmlns:cx6="http://schemas.microsoft.com/office/drawing/2016/5/12/chartex" xmlns:cx7="http://schemas.microsoft.com/office/drawing/2016/5/13/chartex" xmlns:cx8="http://schemas.microsoft.com/office/drawing/2016/5/14/chartex" xmlns:mc="http://schemas.openxmlformats.org/markup-compatibility/2006" xmlns:aink="http://schemas.microsoft.com/office/drawing/2016/ink" xmlns:am3d="http://schemas.microsoft.com/office/drawing/2017/model3d" xmlns:o="urn:schemas-microsoft-com:office:office" xmlns:r="http://schemas.openxmlformats.org/officeDocument/2006/relationships" xmlns:m="http://schemas.openxmlformats.org/officeDocument/2006/math" xmlns:v="urn:schemas-microsoft-com:vml" xmlns:wp14="http://schemas.microsoft.com/office/word/2010/wordprocessingDrawing" xmlns:wp="http://schemas.openxmlformats.org/drawingml/2006/wordprocessingDrawing" xmlns:w10="urn:schemas-microsoft-com:office:word" xmlns:w="http://schemas.openxmlformats.org/wordprocessingml/2006/main" xmlns:w14="http://schemas.microsoft.com/office/word/2010/wordml" xmlns:w15="http://schemas.microsoft.com/office/word/2012/wordml" xmlns:w16cid="http://schemas.microsoft.com/office/word/2016/wordml/cid" xmlns:w16se="http://schemas.microsoft.com/office/word/2015/wordml/symex" xmlns:wpg="http://schemas.microsoft.com/office/word/2010/wordprocessingGroup" xmlns:wpi="http://schemas.microsoft.com/office/word/2010/wordprocessingInk" xmlns:wne="http://schemas.microsoft.com/office/word/2006/wordml" xmlns:wps="http://schemas.microsoft.com/office/word/2010/wordprocessingShape" mc:Ignorable="w14 w15 w16se w16cid wp14">
+<w:numbering xmlns:wpc="http://schemas.microsoft.com/office/word/2010/wordprocessingCanvas" xmlns:mc="http://schemas.openxmlformats.org/markup-compatibility/2006" xmlns:o="urn:schemas-microsoft-com:office:office" xmlns:r="http://schemas.openxmlformats.org/officeDocument/2006/relationships" xmlns:m="http://schemas.openxmlformats.org/officeDocument/2006/math" xmlns:v="urn:schemas-microsoft-com:vml" xmlns:wp14="http://schemas.microsoft.com/office/word/2010/wordprocessingDrawing" xmlns:wp="http://schemas.openxmlformats.org/drawingml/2006/wordprocessingDrawing" xmlns:w10="urn:schemas-microsoft-com:office:word" xmlns:w="http://schemas.openxmlformats.org/wordprocessingml/2006/main" xmlns:w14="http://schemas.microsoft.com/office/word/2010/wordml" xmlns:w15="http://schemas.microsoft.com/office/word/2012/wordml" xmlns:wpg="http://schemas.microsoft.com/office/word/2010/wordprocessingGroup" xmlns:wpi="http://schemas.microsoft.com/office/word/2010/wordprocessingInk" xmlns:wne="http://schemas.microsoft.com/office/word/2006/wordml" xmlns:wps="http://schemas.microsoft.com/office/word/2010/wordprocessingShape" mc:Ignorable="w14 w15 wp14">
   <w:abstractNum w:abstractNumId="0" w15:restartNumberingAfterBreak="0">
     <w:nsid w:val="56B1152E"/>
     <w:multiLevelType w:val="multilevel"/>
@@ -673,7 +703,7 @@
 </file>
 
 <file path=word/styles.xml><?xml version="1.0" encoding="utf-8"?>
-<w:styles xmlns:mc="http://schemas.openxmlformats.org/markup-compatibility/2006" xmlns:r="http://schemas.openxmlformats.org/officeDocument/2006/relationships" xmlns:w="http://schemas.openxmlformats.org/wordprocessingml/2006/main" xmlns:w14="http://schemas.microsoft.com/office/word/2010/wordml" xmlns:w15="http://schemas.microsoft.com/office/word/2012/wordml" xmlns:w16cid="http://schemas.microsoft.com/office/word/2016/wordml/cid" xmlns:w16se="http://schemas.microsoft.com/office/word/2015/wordml/symex" mc:Ignorable="w14 w15 w16se w16cid">
+<w:styles xmlns:mc="http://schemas.openxmlformats.org/markup-compatibility/2006" xmlns:r="http://schemas.openxmlformats.org/officeDocument/2006/relationships" xmlns:w="http://schemas.openxmlformats.org/wordprocessingml/2006/main" xmlns:w14="http://schemas.microsoft.com/office/word/2010/wordml" xmlns:w15="http://schemas.microsoft.com/office/word/2012/wordml" mc:Ignorable="w14 w15">
   <w:docDefaults>
     <w:rPrDefault>
       <w:rPr>
@@ -685,7 +715,7 @@
     </w:rPrDefault>
     <w:pPrDefault/>
   </w:docDefaults>
-  <w:latentStyles w:defLockedState="0" w:defUIPriority="99" w:defSemiHidden="0" w:defUnhideWhenUsed="0" w:defQFormat="0" w:count="375">
+  <w:latentStyles w:defLockedState="0" w:defUIPriority="99" w:defSemiHidden="0" w:defUnhideWhenUsed="0" w:defQFormat="0" w:count="371">
     <w:lsdException w:name="Normal" w:uiPriority="0" w:qFormat="1"/>
     <w:lsdException w:name="heading 1" w:uiPriority="9" w:qFormat="1"/>
     <w:lsdException w:name="heading 2" w:semiHidden="1" w:uiPriority="9" w:unhideWhenUsed="1" w:qFormat="1"/>
@@ -791,6 +821,7 @@
     <w:lsdException w:name="HTML Sample" w:semiHidden="1" w:unhideWhenUsed="1"/>
     <w:lsdException w:name="HTML Typewriter" w:semiHidden="1" w:unhideWhenUsed="1"/>
     <w:lsdException w:name="HTML Variable" w:semiHidden="1" w:unhideWhenUsed="1"/>
+    <w:lsdException w:name="Normal Table" w:semiHidden="1" w:unhideWhenUsed="1"/>
     <w:lsdException w:name="annotation subject" w:semiHidden="1" w:unhideWhenUsed="1"/>
     <w:lsdException w:name="No List" w:semiHidden="1" w:unhideWhenUsed="1"/>
     <w:lsdException w:name="Outline List 1" w:semiHidden="1" w:unhideWhenUsed="1"/>
@@ -834,8 +865,10 @@
     <w:lsdException w:name="Table Elegant" w:semiHidden="1" w:unhideWhenUsed="1"/>
     <w:lsdException w:name="Table Professional" w:semiHidden="1" w:unhideWhenUsed="1"/>
     <w:lsdException w:name="Table Subtle 1" w:semiHidden="1" w:unhideWhenUsed="1"/>
+    <w:lsdException w:name="Table Subtle 2" w:semiHidden="1" w:unhideWhenUsed="1"/>
     <w:lsdException w:name="Table Web 1" w:semiHidden="1" w:unhideWhenUsed="1"/>
     <w:lsdException w:name="Table Web 2" w:semiHidden="1" w:unhideWhenUsed="1"/>
+    <w:lsdException w:name="Table Web 3" w:semiHidden="1" w:unhideWhenUsed="1"/>
     <w:lsdException w:name="Balloon Text" w:semiHidden="1" w:unhideWhenUsed="1"/>
     <w:lsdException w:name="Table Grid" w:uiPriority="39"/>
     <w:lsdException w:name="Table Theme" w:semiHidden="1" w:unhideWhenUsed="1"/>
@@ -1054,10 +1087,6 @@
     <w:lsdException w:name="List Table 5 Dark Accent 6" w:uiPriority="50"/>
     <w:lsdException w:name="List Table 6 Colorful Accent 6" w:uiPriority="51"/>
     <w:lsdException w:name="List Table 7 Colorful Accent 6" w:uiPriority="52"/>
-    <w:lsdException w:name="Mention" w:semiHidden="1" w:unhideWhenUsed="1"/>
-    <w:lsdException w:name="Smart Hyperlink" w:semiHidden="1" w:unhideWhenUsed="1"/>
-    <w:lsdException w:name="Hashtag" w:semiHidden="1" w:unhideWhenUsed="1"/>
-    <w:lsdException w:name="Unresolved Mention" w:semiHidden="1" w:unhideWhenUsed="1"/>
   </w:latentStyles>
   <w:style w:type="paragraph" w:default="1" w:styleId="Normal">
     <w:name w:val="Normal"/>

</xml_diff>